<commit_message>
Initialized Visual Studio Code environment
</commit_message>
<xml_diff>
--- a/Learning_Diary.docx
+++ b/Learning_Diary.docx
@@ -166,17 +166,9 @@
           <w:szCs w:val="21"/>
           <w:shd w:val="clear" w:color="auto" w:fill="FFFFFF"/>
         </w:rPr>
-        <w:t>4. ReadME how to run your project</w:t>
-      </w:r>
-      <w:r>
-        <w:rPr>
-          <w:rFonts w:ascii="Verdana" w:hAnsi="Verdana"/>
-          <w:color w:val="000000"/>
-          <w:sz w:val="21"/>
-          <w:szCs w:val="21"/>
-        </w:rPr>
-        <w:br/>
-      </w:r>
+        <w:t xml:space="preserve">4. </w:t>
+      </w:r>
+      <w:proofErr w:type="spellStart"/>
       <w:r>
         <w:rPr>
           <w:rFonts w:ascii="Verdana" w:hAnsi="Verdana"/>
@@ -185,20 +177,9 @@
           <w:szCs w:val="21"/>
           <w:shd w:val="clear" w:color="auto" w:fill="FFFFFF"/>
         </w:rPr>
-        <w:t>5. File including a link to a </w:t>
-      </w:r>
-      <w:r>
-        <w:rPr>
-          <w:rFonts w:ascii="Verdana" w:hAnsi="Verdana"/>
-          <w:b/>
-          <w:bCs/>
-          <w:color w:val="000000"/>
-          <w:sz w:val="21"/>
-          <w:szCs w:val="21"/>
-          <w:shd w:val="clear" w:color="auto" w:fill="FFFFFF"/>
-        </w:rPr>
-        <w:t>video</w:t>
-      </w:r>
+        <w:t>ReadME</w:t>
+      </w:r>
+      <w:proofErr w:type="spellEnd"/>
       <w:r>
         <w:rPr>
           <w:rFonts w:ascii="Verdana" w:hAnsi="Verdana"/>
@@ -207,6 +188,47 @@
           <w:szCs w:val="21"/>
           <w:shd w:val="clear" w:color="auto" w:fill="FFFFFF"/>
         </w:rPr>
+        <w:t xml:space="preserve"> how to run your project</w:t>
+      </w:r>
+      <w:r>
+        <w:rPr>
+          <w:rFonts w:ascii="Verdana" w:hAnsi="Verdana"/>
+          <w:color w:val="000000"/>
+          <w:sz w:val="21"/>
+          <w:szCs w:val="21"/>
+        </w:rPr>
+        <w:br/>
+      </w:r>
+      <w:r>
+        <w:rPr>
+          <w:rFonts w:ascii="Verdana" w:hAnsi="Verdana"/>
+          <w:color w:val="000000"/>
+          <w:sz w:val="21"/>
+          <w:szCs w:val="21"/>
+          <w:shd w:val="clear" w:color="auto" w:fill="FFFFFF"/>
+        </w:rPr>
+        <w:t>5. File including a link to a </w:t>
+      </w:r>
+      <w:r>
+        <w:rPr>
+          <w:rFonts w:ascii="Verdana" w:hAnsi="Verdana"/>
+          <w:b/>
+          <w:bCs/>
+          <w:color w:val="000000"/>
+          <w:sz w:val="21"/>
+          <w:szCs w:val="21"/>
+          <w:shd w:val="clear" w:color="auto" w:fill="FFFFFF"/>
+        </w:rPr>
+        <w:t>video</w:t>
+      </w:r>
+      <w:r>
+        <w:rPr>
+          <w:rFonts w:ascii="Verdana" w:hAnsi="Verdana"/>
+          <w:color w:val="000000"/>
+          <w:sz w:val="21"/>
+          <w:szCs w:val="21"/>
+          <w:shd w:val="clear" w:color="auto" w:fill="FFFFFF"/>
+        </w:rPr>
         <w:t> of your project running</w:t>
       </w:r>
     </w:p>
@@ -274,7 +296,19 @@
         <w:rPr>
           <w:rFonts w:ascii="Times New Roman" w:hAnsi="Times New Roman" w:cs="Times New Roman"/>
         </w:rPr>
-        <w:t xml:space="preserve"> instructions, in addition to the courses Moodle page, were simple and easy to follow.</w:t>
+        <w:t xml:space="preserve"> instructions, in addition to the courses Moodle page, were simple and easy to follow</w:t>
+      </w:r>
+      <w:r>
+        <w:rPr>
+          <w:rFonts w:ascii="Times New Roman" w:hAnsi="Times New Roman" w:cs="Times New Roman"/>
+        </w:rPr>
+        <w:t>, but I stumbled upon some Windows related issues while doing this. Luckily internet was very helpful on this and I managed to fix it easily by just installing other dependency</w:t>
+      </w:r>
+      <w:r>
+        <w:rPr>
+          <w:rFonts w:ascii="Times New Roman" w:hAnsi="Times New Roman" w:cs="Times New Roman"/>
+        </w:rPr>
+        <w:t>.</w:t>
       </w:r>
     </w:p>
     <w:p>
@@ -294,7 +328,6 @@
       <w:pPr>
         <w:rPr>
           <w:rFonts w:ascii="Times New Roman" w:hAnsi="Times New Roman" w:cs="Times New Roman"/>
-          <w:lang w:val="fi-FI"/>
         </w:rPr>
       </w:pPr>
       <w:r>
@@ -306,24 +339,51 @@
       <w:r>
         <w:rPr>
           <w:rFonts w:ascii="Times New Roman" w:hAnsi="Times New Roman" w:cs="Times New Roman"/>
-          <w:lang w:val="fi-FI"/>
         </w:rPr>
         <w:t xml:space="preserve">- </w:t>
       </w:r>
       <w:r>
         <w:rPr>
           <w:rFonts w:ascii="Times New Roman" w:hAnsi="Times New Roman" w:cs="Times New Roman"/>
-          <w:lang w:val="fi-FI"/>
-        </w:rPr>
-        <w:t>TODO install ei myöskään t</w:t>
-      </w:r>
-      <w:r>
-        <w:rPr>
-          <w:rFonts w:ascii="Times New Roman" w:hAnsi="Times New Roman" w:cs="Times New Roman"/>
-          <w:lang w:val="fi-FI"/>
-        </w:rPr>
-        <w:t>oimi</w:t>
-      </w:r>
+        </w:rPr>
+        <w:t xml:space="preserve">TODO install </w:t>
+      </w:r>
+      <w:proofErr w:type="spellStart"/>
+      <w:r>
+        <w:rPr>
+          <w:rFonts w:ascii="Times New Roman" w:hAnsi="Times New Roman" w:cs="Times New Roman"/>
+        </w:rPr>
+        <w:t>ei</w:t>
+      </w:r>
+      <w:proofErr w:type="spellEnd"/>
+      <w:r>
+        <w:rPr>
+          <w:rFonts w:ascii="Times New Roman" w:hAnsi="Times New Roman" w:cs="Times New Roman"/>
+        </w:rPr>
+        <w:t xml:space="preserve"> </w:t>
+      </w:r>
+      <w:proofErr w:type="spellStart"/>
+      <w:r>
+        <w:rPr>
+          <w:rFonts w:ascii="Times New Roman" w:hAnsi="Times New Roman" w:cs="Times New Roman"/>
+        </w:rPr>
+        <w:t>myöskään</w:t>
+      </w:r>
+      <w:proofErr w:type="spellEnd"/>
+      <w:r>
+        <w:rPr>
+          <w:rFonts w:ascii="Times New Roman" w:hAnsi="Times New Roman" w:cs="Times New Roman"/>
+        </w:rPr>
+        <w:t xml:space="preserve"> </w:t>
+      </w:r>
+      <w:proofErr w:type="spellStart"/>
+      <w:r>
+        <w:rPr>
+          <w:rFonts w:ascii="Times New Roman" w:hAnsi="Times New Roman" w:cs="Times New Roman"/>
+        </w:rPr>
+        <w:t>toimi</w:t>
+      </w:r>
+      <w:proofErr w:type="spellEnd"/>
     </w:p>
     <w:p>
       <w:pPr>
@@ -349,7 +409,43 @@
           <w:rFonts w:ascii="Times New Roman" w:hAnsi="Times New Roman" w:cs="Times New Roman"/>
         </w:rPr>
         <w:tab/>
-        <w:t>- Responsive design means that the website elements adapt automatically to the current screen size. For example, when browser size, device, or screen changes.</w:t>
+        <w:t xml:space="preserve">- Responsive design means that the website elements adapt automatically to the current screen size. </w:t>
+      </w:r>
+      <w:r>
+        <w:rPr>
+          <w:rFonts w:ascii="Times New Roman" w:hAnsi="Times New Roman" w:cs="Times New Roman"/>
+        </w:rPr>
+        <w:t xml:space="preserve">It looks “adaptive” for example </w:t>
+      </w:r>
+      <w:r>
+        <w:rPr>
+          <w:rFonts w:ascii="Times New Roman" w:hAnsi="Times New Roman" w:cs="Times New Roman"/>
+        </w:rPr>
+        <w:t>when browser size, device,</w:t>
+      </w:r>
+      <w:r>
+        <w:rPr>
+          <w:rFonts w:ascii="Times New Roman" w:hAnsi="Times New Roman" w:cs="Times New Roman"/>
+        </w:rPr>
+        <w:t xml:space="preserve"> orientation,</w:t>
+      </w:r>
+      <w:r>
+        <w:rPr>
+          <w:rFonts w:ascii="Times New Roman" w:hAnsi="Times New Roman" w:cs="Times New Roman"/>
+        </w:rPr>
+        <w:t xml:space="preserve"> or screen</w:t>
+      </w:r>
+      <w:r>
+        <w:rPr>
+          <w:rFonts w:ascii="Times New Roman" w:hAnsi="Times New Roman" w:cs="Times New Roman"/>
+        </w:rPr>
+        <w:t xml:space="preserve"> </w:t>
+      </w:r>
+      <w:r>
+        <w:rPr>
+          <w:rFonts w:ascii="Times New Roman" w:hAnsi="Times New Roman" w:cs="Times New Roman"/>
+        </w:rPr>
+        <w:t>changes.</w:t>
       </w:r>
     </w:p>
     <w:p>
@@ -640,8 +736,16 @@
         <w:rPr>
           <w:rFonts w:ascii="Times New Roman" w:hAnsi="Times New Roman" w:cs="Times New Roman"/>
         </w:rPr>
-        <w:t>2. You will also add media query Sass mixins</w:t>
-      </w:r>
+        <w:t xml:space="preserve">2. You will also add media query Sass </w:t>
+      </w:r>
+      <w:proofErr w:type="spellStart"/>
+      <w:r>
+        <w:rPr>
+          <w:rFonts w:ascii="Times New Roman" w:hAnsi="Times New Roman" w:cs="Times New Roman"/>
+        </w:rPr>
+        <w:t>mixins</w:t>
+      </w:r>
+      <w:proofErr w:type="spellEnd"/>
     </w:p>
     <w:p>
       <w:pPr>

</xml_diff>

<commit_message>
Lecture 3 work - JavaScript + menu
</commit_message>
<xml_diff>
--- a/Learning_Diary.docx
+++ b/Learning_Diary.docx
@@ -166,9 +166,17 @@
           <w:szCs w:val="21"/>
           <w:shd w:val="clear" w:color="auto" w:fill="FFFFFF"/>
         </w:rPr>
-        <w:t xml:space="preserve">4. </w:t>
-      </w:r>
-      <w:proofErr w:type="spellStart"/>
+        <w:t>4. ReadME how to run your project</w:t>
+      </w:r>
+      <w:r>
+        <w:rPr>
+          <w:rFonts w:ascii="Verdana" w:hAnsi="Verdana"/>
+          <w:color w:val="000000"/>
+          <w:sz w:val="21"/>
+          <w:szCs w:val="21"/>
+        </w:rPr>
+        <w:br/>
+      </w:r>
       <w:r>
         <w:rPr>
           <w:rFonts w:ascii="Verdana" w:hAnsi="Verdana"/>
@@ -177,9 +185,20 @@
           <w:szCs w:val="21"/>
           <w:shd w:val="clear" w:color="auto" w:fill="FFFFFF"/>
         </w:rPr>
-        <w:t>ReadME</w:t>
-      </w:r>
-      <w:proofErr w:type="spellEnd"/>
+        <w:t>5. File including a link to a </w:t>
+      </w:r>
+      <w:r>
+        <w:rPr>
+          <w:rFonts w:ascii="Verdana" w:hAnsi="Verdana"/>
+          <w:b/>
+          <w:bCs/>
+          <w:color w:val="000000"/>
+          <w:sz w:val="21"/>
+          <w:szCs w:val="21"/>
+          <w:shd w:val="clear" w:color="auto" w:fill="FFFFFF"/>
+        </w:rPr>
+        <w:t>video</w:t>
+      </w:r>
       <w:r>
         <w:rPr>
           <w:rFonts w:ascii="Verdana" w:hAnsi="Verdana"/>
@@ -188,47 +207,6 @@
           <w:szCs w:val="21"/>
           <w:shd w:val="clear" w:color="auto" w:fill="FFFFFF"/>
         </w:rPr>
-        <w:t xml:space="preserve"> how to run your project</w:t>
-      </w:r>
-      <w:r>
-        <w:rPr>
-          <w:rFonts w:ascii="Verdana" w:hAnsi="Verdana"/>
-          <w:color w:val="000000"/>
-          <w:sz w:val="21"/>
-          <w:szCs w:val="21"/>
-        </w:rPr>
-        <w:br/>
-      </w:r>
-      <w:r>
-        <w:rPr>
-          <w:rFonts w:ascii="Verdana" w:hAnsi="Verdana"/>
-          <w:color w:val="000000"/>
-          <w:sz w:val="21"/>
-          <w:szCs w:val="21"/>
-          <w:shd w:val="clear" w:color="auto" w:fill="FFFFFF"/>
-        </w:rPr>
-        <w:t>5. File including a link to a </w:t>
-      </w:r>
-      <w:r>
-        <w:rPr>
-          <w:rFonts w:ascii="Verdana" w:hAnsi="Verdana"/>
-          <w:b/>
-          <w:bCs/>
-          <w:color w:val="000000"/>
-          <w:sz w:val="21"/>
-          <w:szCs w:val="21"/>
-          <w:shd w:val="clear" w:color="auto" w:fill="FFFFFF"/>
-        </w:rPr>
-        <w:t>video</w:t>
-      </w:r>
-      <w:r>
-        <w:rPr>
-          <w:rFonts w:ascii="Verdana" w:hAnsi="Verdana"/>
-          <w:color w:val="000000"/>
-          <w:sz w:val="21"/>
-          <w:szCs w:val="21"/>
-          <w:shd w:val="clear" w:color="auto" w:fill="FFFFFF"/>
-        </w:rPr>
         <w:t> of your project running</w:t>
       </w:r>
     </w:p>
@@ -543,6 +521,39 @@
           <w:rFonts w:ascii="Times New Roman" w:hAnsi="Times New Roman" w:cs="Times New Roman"/>
         </w:rPr>
         <w:t>1. In this part you will create the homepage HTML markup</w:t>
+      </w:r>
+    </w:p>
+    <w:p>
+      <w:pPr>
+        <w:ind w:left="720"/>
+        <w:rPr>
+          <w:rFonts w:ascii="Times New Roman" w:hAnsi="Times New Roman" w:cs="Times New Roman"/>
+        </w:rPr>
+      </w:pPr>
+      <w:r>
+        <w:rPr>
+          <w:rFonts w:ascii="Times New Roman" w:hAnsi="Times New Roman" w:cs="Times New Roman"/>
+        </w:rPr>
+        <w:t>-</w:t>
+      </w:r>
+      <w:r>
+        <w:rPr>
+          <w:rFonts w:ascii="Times New Roman" w:hAnsi="Times New Roman" w:cs="Times New Roman"/>
+        </w:rPr>
+        <w:t xml:space="preserve"> In this part I faced some unexpected and major problems related to me changing the name of my folders and files (silly on my side). After 1-2h of hot fixing luckily, I got it to work. Other than that, the video was great and informative.</w:t>
+      </w:r>
+    </w:p>
+    <w:p>
+      <w:pPr>
+        <w:rPr>
+          <w:rFonts w:ascii="Times New Roman" w:hAnsi="Times New Roman" w:cs="Times New Roman"/>
+        </w:rPr>
+      </w:pPr>
+      <w:r>
+        <w:rPr>
+          <w:rFonts w:ascii="Times New Roman" w:hAnsi="Times New Roman" w:cs="Times New Roman"/>
+        </w:rPr>
+        <w:t>2. You will create the core Sass/CSS for the project</w:t>
       </w:r>
     </w:p>
     <w:p>
@@ -558,18 +569,126 @@
         <w:tab/>
         <w:t xml:space="preserve">- </w:t>
       </w:r>
-    </w:p>
-    <w:p>
-      <w:pPr>
-        <w:rPr>
-          <w:rFonts w:ascii="Times New Roman" w:hAnsi="Times New Roman" w:cs="Times New Roman"/>
-        </w:rPr>
-      </w:pPr>
-      <w:r>
-        <w:rPr>
-          <w:rFonts w:ascii="Times New Roman" w:hAnsi="Times New Roman" w:cs="Times New Roman"/>
-        </w:rPr>
-        <w:t>2. You will create the core Sass/CSS for the project</w:t>
+      <w:r>
+        <w:rPr>
+          <w:rFonts w:ascii="Times New Roman" w:hAnsi="Times New Roman" w:cs="Times New Roman"/>
+        </w:rPr>
+        <w:t>Sass and CSS functions as base code, which enhances the capabilities of original languages. This includes colors, icons, etc. often seen in today’s websites</w:t>
+      </w:r>
+    </w:p>
+    <w:p>
+      <w:pPr>
+        <w:rPr>
+          <w:rFonts w:ascii="Times New Roman" w:hAnsi="Times New Roman" w:cs="Times New Roman"/>
+        </w:rPr>
+      </w:pPr>
+      <w:r>
+        <w:rPr>
+          <w:rFonts w:ascii="Times New Roman" w:hAnsi="Times New Roman" w:cs="Times New Roman"/>
+        </w:rPr>
+        <w:lastRenderedPageBreak/>
+        <w:t>3. You will learn about variables, nesting and more</w:t>
+      </w:r>
+    </w:p>
+    <w:p>
+      <w:pPr>
+        <w:ind w:left="720"/>
+        <w:rPr>
+          <w:rFonts w:ascii="Times New Roman" w:hAnsi="Times New Roman" w:cs="Times New Roman"/>
+        </w:rPr>
+      </w:pPr>
+      <w:r>
+        <w:rPr>
+          <w:rFonts w:ascii="Times New Roman" w:hAnsi="Times New Roman" w:cs="Times New Roman"/>
+        </w:rPr>
+        <w:t xml:space="preserve">- </w:t>
+      </w:r>
+      <w:r>
+        <w:rPr>
+          <w:rFonts w:ascii="Times New Roman" w:hAnsi="Times New Roman" w:cs="Times New Roman"/>
+        </w:rPr>
+        <w:t>Variables are like memory sticks which you set to certain value and they keep it if not changed. Nesting means structure where the below information is inside certain item, and thus does not show elsewhere.</w:t>
+      </w:r>
+    </w:p>
+    <w:p>
+      <w:pPr>
+        <w:rPr>
+          <w:rFonts w:ascii="Times New Roman" w:hAnsi="Times New Roman" w:cs="Times New Roman"/>
+        </w:rPr>
+      </w:pPr>
+    </w:p>
+    <w:p>
+      <w:pPr>
+        <w:rPr>
+          <w:rFonts w:ascii="Times New Roman" w:hAnsi="Times New Roman" w:cs="Times New Roman"/>
+          <w:b/>
+          <w:bCs/>
+          <w:u w:val="single"/>
+        </w:rPr>
+      </w:pPr>
+      <w:r>
+        <w:rPr>
+          <w:rFonts w:ascii="Times New Roman" w:hAnsi="Times New Roman" w:cs="Times New Roman"/>
+          <w:b/>
+          <w:bCs/>
+          <w:u w:val="single"/>
+        </w:rPr>
+        <w:t xml:space="preserve">[Part 3] - </w:t>
+      </w:r>
+      <w:r>
+        <w:rPr>
+          <w:rFonts w:ascii="Times New Roman" w:hAnsi="Times New Roman" w:cs="Times New Roman"/>
+          <w:b/>
+          <w:bCs/>
+          <w:u w:val="single"/>
+        </w:rPr>
+        <w:t>Rotating Menu Button</w:t>
+      </w:r>
+    </w:p>
+    <w:p>
+      <w:pPr>
+        <w:rPr>
+          <w:rFonts w:ascii="Times New Roman" w:hAnsi="Times New Roman" w:cs="Times New Roman"/>
+        </w:rPr>
+      </w:pPr>
+      <w:r>
+        <w:rPr>
+          <w:rFonts w:ascii="Times New Roman" w:hAnsi="Times New Roman" w:cs="Times New Roman"/>
+        </w:rPr>
+        <w:t>1. In this part you will create pure CSS menu button</w:t>
+      </w:r>
+    </w:p>
+    <w:p>
+      <w:pPr>
+        <w:ind w:left="720"/>
+        <w:rPr>
+          <w:rFonts w:ascii="Times New Roman" w:hAnsi="Times New Roman" w:cs="Times New Roman"/>
+        </w:rPr>
+      </w:pPr>
+      <w:r>
+        <w:rPr>
+          <w:rFonts w:ascii="Times New Roman" w:hAnsi="Times New Roman" w:cs="Times New Roman"/>
+        </w:rPr>
+        <w:t xml:space="preserve">- </w:t>
+      </w:r>
+      <w:r>
+        <w:rPr>
+          <w:rFonts w:ascii="Times New Roman" w:hAnsi="Times New Roman" w:cs="Times New Roman"/>
+        </w:rPr>
+        <w:t>This was something that seemed very complex at the beginning but was very clearly explained by John in the video. JavaScript seems to work very effortlessly with the website design, which of course is very good to know.</w:t>
+      </w:r>
+    </w:p>
+    <w:p>
+      <w:pPr>
+        <w:rPr>
+          <w:rFonts w:ascii="Times New Roman" w:hAnsi="Times New Roman" w:cs="Times New Roman"/>
+        </w:rPr>
+      </w:pPr>
+      <w:r>
+        <w:rPr>
+          <w:rFonts w:ascii="Times New Roman" w:hAnsi="Times New Roman" w:cs="Times New Roman"/>
+        </w:rPr>
+        <w:t>2. You will add the JavaScript-code to handle the rotating</w:t>
       </w:r>
     </w:p>
     <w:p>
@@ -585,18 +704,214 @@
         <w:tab/>
         <w:t xml:space="preserve">- </w:t>
       </w:r>
-    </w:p>
-    <w:p>
-      <w:pPr>
-        <w:rPr>
-          <w:rFonts w:ascii="Times New Roman" w:hAnsi="Times New Roman" w:cs="Times New Roman"/>
-        </w:rPr>
-      </w:pPr>
-      <w:r>
-        <w:rPr>
-          <w:rFonts w:ascii="Times New Roman" w:hAnsi="Times New Roman" w:cs="Times New Roman"/>
-        </w:rPr>
-        <w:t>3. You will learn about variables, nesting and more</w:t>
+      <w:r>
+        <w:rPr>
+          <w:rFonts w:ascii="Times New Roman" w:hAnsi="Times New Roman" w:cs="Times New Roman"/>
+        </w:rPr>
+        <w:t>The code was professionally explained and worked as intended</w:t>
+      </w:r>
+    </w:p>
+    <w:p>
+      <w:pPr>
+        <w:rPr>
+          <w:rFonts w:ascii="Times New Roman" w:hAnsi="Times New Roman" w:cs="Times New Roman"/>
+        </w:rPr>
+      </w:pPr>
+      <w:r>
+        <w:rPr>
+          <w:rFonts w:ascii="Times New Roman" w:hAnsi="Times New Roman" w:cs="Times New Roman"/>
+        </w:rPr>
+        <w:t>3. You will learn to use CSS transitions to rotate the button into an X</w:t>
+      </w:r>
+    </w:p>
+    <w:p>
+      <w:pPr>
+        <w:ind w:left="720"/>
+        <w:rPr>
+          <w:rFonts w:ascii="Times New Roman" w:hAnsi="Times New Roman" w:cs="Times New Roman"/>
+        </w:rPr>
+      </w:pPr>
+      <w:r>
+        <w:rPr>
+          <w:rFonts w:ascii="Times New Roman" w:hAnsi="Times New Roman" w:cs="Times New Roman"/>
+        </w:rPr>
+        <w:t xml:space="preserve">- </w:t>
+      </w:r>
+      <w:r>
+        <w:rPr>
+          <w:rFonts w:ascii="Times New Roman" w:hAnsi="Times New Roman" w:cs="Times New Roman"/>
+        </w:rPr>
+        <w:t>This functionality felt a bit niche for the starter video, but I guess it is a great showcase and many customers want to have it in their websites.</w:t>
+      </w:r>
+    </w:p>
+    <w:p>
+      <w:pPr>
+        <w:rPr>
+          <w:rFonts w:ascii="Times New Roman" w:hAnsi="Times New Roman" w:cs="Times New Roman"/>
+        </w:rPr>
+      </w:pPr>
+    </w:p>
+    <w:p>
+      <w:pPr>
+        <w:rPr>
+          <w:rFonts w:ascii="Times New Roman" w:hAnsi="Times New Roman" w:cs="Times New Roman"/>
+          <w:b/>
+          <w:bCs/>
+        </w:rPr>
+      </w:pPr>
+      <w:r>
+        <w:rPr>
+          <w:rFonts w:ascii="Times New Roman" w:hAnsi="Times New Roman" w:cs="Times New Roman"/>
+          <w:b/>
+          <w:bCs/>
+        </w:rPr>
+        <w:t xml:space="preserve">[Part 4] - </w:t>
+      </w:r>
+      <w:r>
+        <w:rPr>
+          <w:rFonts w:ascii="Times New Roman" w:hAnsi="Times New Roman" w:cs="Times New Roman"/>
+          <w:b/>
+          <w:bCs/>
+        </w:rPr>
+        <w:t>Menu Overlay &amp; Responsiveness</w:t>
+      </w:r>
+    </w:p>
+    <w:p>
+      <w:pPr>
+        <w:rPr>
+          <w:rFonts w:ascii="Times New Roman" w:hAnsi="Times New Roman" w:cs="Times New Roman"/>
+        </w:rPr>
+      </w:pPr>
+      <w:r>
+        <w:rPr>
+          <w:rFonts w:ascii="Times New Roman" w:hAnsi="Times New Roman" w:cs="Times New Roman"/>
+        </w:rPr>
+        <w:t>1. In this part you will create the menu overlay</w:t>
+      </w:r>
+    </w:p>
+    <w:p>
+      <w:pPr>
+        <w:ind w:left="720"/>
+        <w:rPr>
+          <w:rFonts w:ascii="Times New Roman" w:hAnsi="Times New Roman" w:cs="Times New Roman"/>
+        </w:rPr>
+      </w:pPr>
+      <w:r>
+        <w:rPr>
+          <w:rFonts w:ascii="Times New Roman" w:hAnsi="Times New Roman" w:cs="Times New Roman"/>
+        </w:rPr>
+        <w:t xml:space="preserve">- </w:t>
+      </w:r>
+    </w:p>
+    <w:p>
+      <w:pPr>
+        <w:rPr>
+          <w:rFonts w:ascii="Times New Roman" w:hAnsi="Times New Roman" w:cs="Times New Roman"/>
+        </w:rPr>
+      </w:pPr>
+      <w:r>
+        <w:rPr>
+          <w:rFonts w:ascii="Times New Roman" w:hAnsi="Times New Roman" w:cs="Times New Roman"/>
+        </w:rPr>
+        <w:t>2. You will also add media query Sass mixins</w:t>
+      </w:r>
+    </w:p>
+    <w:p>
+      <w:pPr>
+        <w:ind w:left="720"/>
+        <w:rPr>
+          <w:rFonts w:ascii="Times New Roman" w:hAnsi="Times New Roman" w:cs="Times New Roman"/>
+        </w:rPr>
+      </w:pPr>
+      <w:r>
+        <w:rPr>
+          <w:rFonts w:ascii="Times New Roman" w:hAnsi="Times New Roman" w:cs="Times New Roman"/>
+        </w:rPr>
+        <w:t xml:space="preserve">- </w:t>
+      </w:r>
+      <w:r>
+        <w:rPr>
+          <w:rFonts w:ascii="Times New Roman" w:hAnsi="Times New Roman" w:cs="Times New Roman"/>
+        </w:rPr>
+        <w:t>Mixins function as kind of a “global” variables that can be accessed as functions/set values instead of the need to write the same code over and over again</w:t>
+      </w:r>
+    </w:p>
+    <w:p>
+      <w:pPr>
+        <w:rPr>
+          <w:rFonts w:ascii="Times New Roman" w:hAnsi="Times New Roman" w:cs="Times New Roman"/>
+        </w:rPr>
+      </w:pPr>
+      <w:r>
+        <w:rPr>
+          <w:rFonts w:ascii="Times New Roman" w:hAnsi="Times New Roman" w:cs="Times New Roman"/>
+        </w:rPr>
+        <w:t>3. Learn to add branding and navigation to the site</w:t>
+      </w:r>
+    </w:p>
+    <w:p>
+      <w:pPr>
+        <w:ind w:left="720"/>
+        <w:rPr>
+          <w:rFonts w:ascii="Times New Roman" w:hAnsi="Times New Roman" w:cs="Times New Roman"/>
+        </w:rPr>
+      </w:pPr>
+      <w:r>
+        <w:rPr>
+          <w:rFonts w:ascii="Times New Roman" w:hAnsi="Times New Roman" w:cs="Times New Roman"/>
+        </w:rPr>
+        <w:t xml:space="preserve">- </w:t>
+      </w:r>
+      <w:r>
+        <w:rPr>
+          <w:rFonts w:ascii="Times New Roman" w:hAnsi="Times New Roman" w:cs="Times New Roman"/>
+        </w:rPr>
+        <w:t>Branding has always fascinated me in the UI &amp; UX design, and I think this video gave great sneak peek into that</w:t>
+      </w:r>
+    </w:p>
+    <w:p>
+      <w:pPr>
+        <w:rPr>
+          <w:rFonts w:ascii="Times New Roman" w:hAnsi="Times New Roman" w:cs="Times New Roman"/>
+        </w:rPr>
+      </w:pPr>
+    </w:p>
+    <w:p>
+      <w:pPr>
+        <w:rPr>
+          <w:rFonts w:ascii="Times New Roman" w:hAnsi="Times New Roman" w:cs="Times New Roman"/>
+          <w:b/>
+          <w:bCs/>
+        </w:rPr>
+      </w:pPr>
+      <w:r>
+        <w:rPr>
+          <w:rFonts w:ascii="Times New Roman" w:hAnsi="Times New Roman" w:cs="Times New Roman"/>
+          <w:b/>
+          <w:bCs/>
+        </w:rPr>
+        <w:t xml:space="preserve">[Part 5] - </w:t>
+      </w:r>
+      <w:r>
+        <w:rPr>
+          <w:rFonts w:ascii="Times New Roman" w:hAnsi="Times New Roman" w:cs="Times New Roman"/>
+          <w:b/>
+          <w:bCs/>
+        </w:rPr>
+        <w:t>Page With CSS Grid</w:t>
+      </w:r>
+    </w:p>
+    <w:p>
+      <w:pPr>
+        <w:rPr>
+          <w:rFonts w:ascii="Times New Roman" w:hAnsi="Times New Roman" w:cs="Times New Roman"/>
+        </w:rPr>
+      </w:pPr>
+      <w:r>
+        <w:rPr>
+          <w:rFonts w:ascii="Times New Roman" w:hAnsi="Times New Roman" w:cs="Times New Roman"/>
+        </w:rPr>
+        <w:t>1. In this part you will create about page using CSS Grid</w:t>
       </w:r>
     </w:p>
     <w:p>
@@ -619,46 +934,12 @@
           <w:rFonts w:ascii="Times New Roman" w:hAnsi="Times New Roman" w:cs="Times New Roman"/>
         </w:rPr>
       </w:pPr>
-    </w:p>
-    <w:p>
-      <w:pPr>
-        <w:rPr>
-          <w:rFonts w:ascii="Times New Roman" w:hAnsi="Times New Roman" w:cs="Times New Roman"/>
-          <w:b/>
-          <w:bCs/>
-          <w:u w:val="single"/>
-        </w:rPr>
-      </w:pPr>
-      <w:r>
-        <w:rPr>
-          <w:rFonts w:ascii="Times New Roman" w:hAnsi="Times New Roman" w:cs="Times New Roman"/>
-          <w:b/>
-          <w:bCs/>
-          <w:u w:val="single"/>
-        </w:rPr>
-        <w:t xml:space="preserve">[Part 3] - </w:t>
-      </w:r>
-      <w:r>
-        <w:rPr>
-          <w:rFonts w:ascii="Times New Roman" w:hAnsi="Times New Roman" w:cs="Times New Roman"/>
-          <w:b/>
-          <w:bCs/>
-          <w:u w:val="single"/>
-        </w:rPr>
-        <w:t>Rotating Menu Button</w:t>
-      </w:r>
-    </w:p>
-    <w:p>
-      <w:pPr>
-        <w:rPr>
-          <w:rFonts w:ascii="Times New Roman" w:hAnsi="Times New Roman" w:cs="Times New Roman"/>
-        </w:rPr>
-      </w:pPr>
-      <w:r>
-        <w:rPr>
-          <w:rFonts w:ascii="Times New Roman" w:hAnsi="Times New Roman" w:cs="Times New Roman"/>
-        </w:rPr>
-        <w:t>1. In this part you will create pure CSS menu button</w:t>
+      <w:r>
+        <w:rPr>
+          <w:rFonts w:ascii="Times New Roman" w:hAnsi="Times New Roman" w:cs="Times New Roman"/>
+        </w:rPr>
+        <w:lastRenderedPageBreak/>
+        <w:t>2. You will also add grid template areas to map out the layout.</w:t>
       </w:r>
     </w:p>
     <w:p>
@@ -685,7 +966,7 @@
         <w:rPr>
           <w:rFonts w:ascii="Times New Roman" w:hAnsi="Times New Roman" w:cs="Times New Roman"/>
         </w:rPr>
-        <w:t>2. You will add the JavaScript-code to handle the rotating</w:t>
+        <w:t>3. You will also learn to add Sass styling and make the page responsive</w:t>
       </w:r>
     </w:p>
     <w:p>
@@ -708,11 +989,43 @@
           <w:rFonts w:ascii="Times New Roman" w:hAnsi="Times New Roman" w:cs="Times New Roman"/>
         </w:rPr>
       </w:pPr>
-      <w:r>
-        <w:rPr>
-          <w:rFonts w:ascii="Times New Roman" w:hAnsi="Times New Roman" w:cs="Times New Roman"/>
-        </w:rPr>
-        <w:t>3. You will learn to use CSS transitions to rotate the button into an X</w:t>
+    </w:p>
+    <w:p>
+      <w:pPr>
+        <w:rPr>
+          <w:rFonts w:ascii="Times New Roman" w:hAnsi="Times New Roman" w:cs="Times New Roman"/>
+          <w:b/>
+          <w:bCs/>
+        </w:rPr>
+      </w:pPr>
+      <w:r>
+        <w:rPr>
+          <w:rFonts w:ascii="Times New Roman" w:hAnsi="Times New Roman" w:cs="Times New Roman"/>
+          <w:b/>
+          <w:bCs/>
+        </w:rPr>
+        <w:t xml:space="preserve">[Part 6] - </w:t>
+      </w:r>
+      <w:r>
+        <w:rPr>
+          <w:rFonts w:ascii="Times New Roman" w:hAnsi="Times New Roman" w:cs="Times New Roman"/>
+          <w:b/>
+          <w:bCs/>
+        </w:rPr>
+        <w:t>Work and Contact Pages</w:t>
+      </w:r>
+    </w:p>
+    <w:p>
+      <w:pPr>
+        <w:rPr>
+          <w:rFonts w:ascii="Times New Roman" w:hAnsi="Times New Roman" w:cs="Times New Roman"/>
+        </w:rPr>
+      </w:pPr>
+      <w:r>
+        <w:rPr>
+          <w:rFonts w:ascii="Times New Roman" w:hAnsi="Times New Roman" w:cs="Times New Roman"/>
+        </w:rPr>
+        <w:t>1. In this part you will learn more about CSS grid</w:t>
       </w:r>
     </w:p>
     <w:p>
@@ -735,201 +1048,6 @@
           <w:rFonts w:ascii="Times New Roman" w:hAnsi="Times New Roman" w:cs="Times New Roman"/>
         </w:rPr>
       </w:pPr>
-    </w:p>
-    <w:p>
-      <w:pPr>
-        <w:rPr>
-          <w:rFonts w:ascii="Times New Roman" w:hAnsi="Times New Roman" w:cs="Times New Roman"/>
-          <w:b/>
-          <w:bCs/>
-        </w:rPr>
-      </w:pPr>
-      <w:r>
-        <w:rPr>
-          <w:rFonts w:ascii="Times New Roman" w:hAnsi="Times New Roman" w:cs="Times New Roman"/>
-          <w:b/>
-          <w:bCs/>
-        </w:rPr>
-        <w:t xml:space="preserve">[Part 4] - </w:t>
-      </w:r>
-      <w:r>
-        <w:rPr>
-          <w:rFonts w:ascii="Times New Roman" w:hAnsi="Times New Roman" w:cs="Times New Roman"/>
-          <w:b/>
-          <w:bCs/>
-        </w:rPr>
-        <w:t>Menu Overlay &amp; Responsiveness</w:t>
-      </w:r>
-    </w:p>
-    <w:p>
-      <w:pPr>
-        <w:rPr>
-          <w:rFonts w:ascii="Times New Roman" w:hAnsi="Times New Roman" w:cs="Times New Roman"/>
-        </w:rPr>
-      </w:pPr>
-      <w:r>
-        <w:rPr>
-          <w:rFonts w:ascii="Times New Roman" w:hAnsi="Times New Roman" w:cs="Times New Roman"/>
-        </w:rPr>
-        <w:t>1. In this part you will create the menu overlay</w:t>
-      </w:r>
-    </w:p>
-    <w:p>
-      <w:pPr>
-        <w:rPr>
-          <w:rFonts w:ascii="Times New Roman" w:hAnsi="Times New Roman" w:cs="Times New Roman"/>
-        </w:rPr>
-      </w:pPr>
-      <w:r>
-        <w:rPr>
-          <w:rFonts w:ascii="Times New Roman" w:hAnsi="Times New Roman" w:cs="Times New Roman"/>
-        </w:rPr>
-        <w:t xml:space="preserve">2. You will also add media query Sass </w:t>
-      </w:r>
-      <w:proofErr w:type="spellStart"/>
-      <w:r>
-        <w:rPr>
-          <w:rFonts w:ascii="Times New Roman" w:hAnsi="Times New Roman" w:cs="Times New Roman"/>
-        </w:rPr>
-        <w:t>mixins</w:t>
-      </w:r>
-      <w:proofErr w:type="spellEnd"/>
-    </w:p>
-    <w:p>
-      <w:pPr>
-        <w:rPr>
-          <w:rFonts w:ascii="Times New Roman" w:hAnsi="Times New Roman" w:cs="Times New Roman"/>
-        </w:rPr>
-      </w:pPr>
-      <w:r>
-        <w:rPr>
-          <w:rFonts w:ascii="Times New Roman" w:hAnsi="Times New Roman" w:cs="Times New Roman"/>
-        </w:rPr>
-        <w:t>3. Learn to add branding and navigation to the site</w:t>
-      </w:r>
-    </w:p>
-    <w:p>
-      <w:pPr>
-        <w:rPr>
-          <w:rFonts w:ascii="Times New Roman" w:hAnsi="Times New Roman" w:cs="Times New Roman"/>
-        </w:rPr>
-      </w:pPr>
-    </w:p>
-    <w:p>
-      <w:pPr>
-        <w:rPr>
-          <w:rFonts w:ascii="Times New Roman" w:hAnsi="Times New Roman" w:cs="Times New Roman"/>
-          <w:b/>
-          <w:bCs/>
-        </w:rPr>
-      </w:pPr>
-      <w:r>
-        <w:rPr>
-          <w:rFonts w:ascii="Times New Roman" w:hAnsi="Times New Roman" w:cs="Times New Roman"/>
-          <w:b/>
-          <w:bCs/>
-        </w:rPr>
-        <w:t xml:space="preserve">[Part 5] - </w:t>
-      </w:r>
-      <w:r>
-        <w:rPr>
-          <w:rFonts w:ascii="Times New Roman" w:hAnsi="Times New Roman" w:cs="Times New Roman"/>
-          <w:b/>
-          <w:bCs/>
-        </w:rPr>
-        <w:t>Page With CSS Grid</w:t>
-      </w:r>
-    </w:p>
-    <w:p>
-      <w:pPr>
-        <w:rPr>
-          <w:rFonts w:ascii="Times New Roman" w:hAnsi="Times New Roman" w:cs="Times New Roman"/>
-        </w:rPr>
-      </w:pPr>
-      <w:r>
-        <w:rPr>
-          <w:rFonts w:ascii="Times New Roman" w:hAnsi="Times New Roman" w:cs="Times New Roman"/>
-        </w:rPr>
-        <w:t>1. In this part you will create about page using CSS Grid</w:t>
-      </w:r>
-    </w:p>
-    <w:p>
-      <w:pPr>
-        <w:rPr>
-          <w:rFonts w:ascii="Times New Roman" w:hAnsi="Times New Roman" w:cs="Times New Roman"/>
-        </w:rPr>
-      </w:pPr>
-      <w:r>
-        <w:rPr>
-          <w:rFonts w:ascii="Times New Roman" w:hAnsi="Times New Roman" w:cs="Times New Roman"/>
-        </w:rPr>
-        <w:t>2. You will also add grid template areas to map out the layout.</w:t>
-      </w:r>
-    </w:p>
-    <w:p>
-      <w:pPr>
-        <w:rPr>
-          <w:rFonts w:ascii="Times New Roman" w:hAnsi="Times New Roman" w:cs="Times New Roman"/>
-        </w:rPr>
-      </w:pPr>
-      <w:r>
-        <w:rPr>
-          <w:rFonts w:ascii="Times New Roman" w:hAnsi="Times New Roman" w:cs="Times New Roman"/>
-        </w:rPr>
-        <w:t>3. You will also learn to add Sass styling and make the page responsive</w:t>
-      </w:r>
-    </w:p>
-    <w:p>
-      <w:pPr>
-        <w:rPr>
-          <w:rFonts w:ascii="Times New Roman" w:hAnsi="Times New Roman" w:cs="Times New Roman"/>
-        </w:rPr>
-      </w:pPr>
-    </w:p>
-    <w:p>
-      <w:pPr>
-        <w:rPr>
-          <w:rFonts w:ascii="Times New Roman" w:hAnsi="Times New Roman" w:cs="Times New Roman"/>
-          <w:b/>
-          <w:bCs/>
-        </w:rPr>
-      </w:pPr>
-      <w:r>
-        <w:rPr>
-          <w:rFonts w:ascii="Times New Roman" w:hAnsi="Times New Roman" w:cs="Times New Roman"/>
-          <w:b/>
-          <w:bCs/>
-        </w:rPr>
-        <w:t xml:space="preserve">[Part 6] - </w:t>
-      </w:r>
-      <w:r>
-        <w:rPr>
-          <w:rFonts w:ascii="Times New Roman" w:hAnsi="Times New Roman" w:cs="Times New Roman"/>
-          <w:b/>
-          <w:bCs/>
-        </w:rPr>
-        <w:t>Work and Contact Pages</w:t>
-      </w:r>
-    </w:p>
-    <w:p>
-      <w:pPr>
-        <w:rPr>
-          <w:rFonts w:ascii="Times New Roman" w:hAnsi="Times New Roman" w:cs="Times New Roman"/>
-        </w:rPr>
-      </w:pPr>
-      <w:r>
-        <w:rPr>
-          <w:rFonts w:ascii="Times New Roman" w:hAnsi="Times New Roman" w:cs="Times New Roman"/>
-        </w:rPr>
-        <w:t>1. In this part you will learn more about CSS grid</w:t>
-      </w:r>
-    </w:p>
-    <w:p>
-      <w:pPr>
-        <w:rPr>
-          <w:rFonts w:ascii="Times New Roman" w:hAnsi="Times New Roman" w:cs="Times New Roman"/>
-        </w:rPr>
-      </w:pPr>
       <w:r>
         <w:rPr>
           <w:rFonts w:ascii="Times New Roman" w:hAnsi="Times New Roman" w:cs="Times New Roman"/>
@@ -947,6 +1065,20 @@
         <w:rPr>
           <w:rFonts w:ascii="Times New Roman" w:hAnsi="Times New Roman" w:cs="Times New Roman"/>
         </w:rPr>
+        <w:tab/>
+        <w:t xml:space="preserve">- </w:t>
+      </w:r>
+    </w:p>
+    <w:p>
+      <w:pPr>
+        <w:rPr>
+          <w:rFonts w:ascii="Times New Roman" w:hAnsi="Times New Roman" w:cs="Times New Roman"/>
+        </w:rPr>
+      </w:pPr>
+      <w:r>
+        <w:rPr>
+          <w:rFonts w:ascii="Times New Roman" w:hAnsi="Times New Roman" w:cs="Times New Roman"/>
+        </w:rPr>
         <w:t>3. You will also learn the properties of both layouts</w:t>
       </w:r>
     </w:p>
@@ -956,6 +1088,20 @@
           <w:rFonts w:ascii="Times New Roman" w:hAnsi="Times New Roman" w:cs="Times New Roman"/>
         </w:rPr>
       </w:pPr>
+      <w:r>
+        <w:rPr>
+          <w:rFonts w:ascii="Times New Roman" w:hAnsi="Times New Roman" w:cs="Times New Roman"/>
+        </w:rPr>
+        <w:tab/>
+        <w:t xml:space="preserve">- </w:t>
+      </w:r>
+    </w:p>
+    <w:p>
+      <w:pPr>
+        <w:rPr>
+          <w:rFonts w:ascii="Times New Roman" w:hAnsi="Times New Roman" w:cs="Times New Roman"/>
+        </w:rPr>
+      </w:pPr>
     </w:p>
     <w:p>
       <w:pPr>
@@ -999,92 +1145,173 @@
       <w:pPr>
         <w:rPr>
           <w:rFonts w:ascii="Times New Roman" w:hAnsi="Times New Roman" w:cs="Times New Roman"/>
-          <w:b/>
-          <w:bCs/>
-        </w:rPr>
-      </w:pPr>
-    </w:p>
-    <w:p>
-      <w:pPr>
-        <w:rPr>
-          <w:rFonts w:ascii="Times New Roman" w:hAnsi="Times New Roman" w:cs="Times New Roman"/>
-          <w:b/>
-          <w:bCs/>
-        </w:rPr>
-      </w:pPr>
-      <w:r>
-        <w:rPr>
-          <w:rFonts w:ascii="Times New Roman" w:hAnsi="Times New Roman" w:cs="Times New Roman"/>
-          <w:b/>
-          <w:bCs/>
+        </w:rPr>
+      </w:pPr>
+      <w:r>
+        <w:rPr>
+          <w:rFonts w:ascii="Times New Roman" w:hAnsi="Times New Roman" w:cs="Times New Roman"/>
+        </w:rPr>
+        <w:tab/>
+        <w:t xml:space="preserve">- </w:t>
+      </w:r>
+    </w:p>
+    <w:p>
+      <w:pPr>
+        <w:rPr>
+          <w:rFonts w:ascii="Times New Roman" w:hAnsi="Times New Roman" w:cs="Times New Roman"/>
+          <w:b/>
+          <w:bCs/>
+        </w:rPr>
+      </w:pPr>
+    </w:p>
+    <w:p>
+      <w:pPr>
+        <w:rPr>
+          <w:rFonts w:ascii="Times New Roman" w:hAnsi="Times New Roman" w:cs="Times New Roman"/>
+          <w:b/>
+          <w:bCs/>
+        </w:rPr>
+      </w:pPr>
+    </w:p>
+    <w:p>
+      <w:pPr>
+        <w:rPr>
+          <w:rFonts w:ascii="Times New Roman" w:hAnsi="Times New Roman" w:cs="Times New Roman"/>
+          <w:sz w:val="32"/>
+          <w:szCs w:val="32"/>
+          <w:u w:val="single"/>
+        </w:rPr>
+      </w:pPr>
+      <w:r>
+        <w:rPr>
+          <w:rFonts w:ascii="Times New Roman" w:hAnsi="Times New Roman" w:cs="Times New Roman"/>
+          <w:sz w:val="32"/>
+          <w:szCs w:val="32"/>
+          <w:u w:val="single"/>
+        </w:rPr>
+        <w:t>Project – Cool website</w:t>
+      </w:r>
+    </w:p>
+    <w:p>
+      <w:pPr>
+        <w:rPr>
+          <w:rFonts w:ascii="Times New Roman" w:hAnsi="Times New Roman" w:cs="Times New Roman"/>
+        </w:rPr>
+      </w:pPr>
+      <w:r>
+        <w:rPr>
+          <w:rFonts w:ascii="Times New Roman" w:hAnsi="Times New Roman" w:cs="Times New Roman"/>
+        </w:rPr>
+        <w:t>Explanation of the project and application explanations</w:t>
+      </w:r>
+    </w:p>
+    <w:p>
+      <w:pPr>
+        <w:rPr>
+          <w:rFonts w:ascii="Times New Roman" w:hAnsi="Times New Roman" w:cs="Times New Roman"/>
+        </w:rPr>
+      </w:pPr>
+      <w:r>
+        <w:rPr>
+          <w:rFonts w:ascii="Times New Roman" w:hAnsi="Times New Roman" w:cs="Times New Roman"/>
+        </w:rPr>
+        <w:t>1. Page with navigation</w:t>
+      </w:r>
+    </w:p>
+    <w:p>
+      <w:pPr>
+        <w:rPr>
+          <w:rFonts w:ascii="Times New Roman" w:hAnsi="Times New Roman" w:cs="Times New Roman"/>
+        </w:rPr>
+      </w:pPr>
+      <w:r>
+        <w:rPr>
+          <w:rFonts w:ascii="Times New Roman" w:hAnsi="Times New Roman" w:cs="Times New Roman"/>
+        </w:rPr>
+        <w:tab/>
+        <w:t xml:space="preserve">- </w:t>
+      </w:r>
+    </w:p>
+    <w:p>
+      <w:pPr>
+        <w:rPr>
+          <w:rFonts w:ascii="Times New Roman" w:hAnsi="Times New Roman" w:cs="Times New Roman"/>
+        </w:rPr>
+      </w:pPr>
+      <w:r>
+        <w:rPr>
+          <w:rFonts w:ascii="Times New Roman" w:hAnsi="Times New Roman" w:cs="Times New Roman"/>
+        </w:rPr>
+        <w:t>2. Responsive styles with CSS</w:t>
+      </w:r>
+    </w:p>
+    <w:p>
+      <w:pPr>
+        <w:rPr>
+          <w:rFonts w:ascii="Times New Roman" w:hAnsi="Times New Roman" w:cs="Times New Roman"/>
+        </w:rPr>
+      </w:pPr>
+      <w:r>
+        <w:rPr>
+          <w:rFonts w:ascii="Times New Roman" w:hAnsi="Times New Roman" w:cs="Times New Roman"/>
+        </w:rPr>
+        <w:tab/>
+        <w:t xml:space="preserve">- </w:t>
+      </w:r>
+    </w:p>
+    <w:p>
+      <w:pPr>
+        <w:rPr>
+          <w:rFonts w:ascii="Times New Roman" w:hAnsi="Times New Roman" w:cs="Times New Roman"/>
+        </w:rPr>
+      </w:pPr>
+      <w:r>
+        <w:rPr>
+          <w:rFonts w:ascii="Times New Roman" w:hAnsi="Times New Roman" w:cs="Times New Roman"/>
+        </w:rPr>
+        <w:t>3. Flexbox and CSS Grid</w:t>
+      </w:r>
+    </w:p>
+    <w:p>
+      <w:pPr>
+        <w:rPr>
+          <w:rFonts w:ascii="Times New Roman" w:hAnsi="Times New Roman" w:cs="Times New Roman"/>
+        </w:rPr>
+      </w:pPr>
+      <w:r>
+        <w:rPr>
+          <w:rFonts w:ascii="Times New Roman" w:hAnsi="Times New Roman" w:cs="Times New Roman"/>
+        </w:rPr>
+        <w:tab/>
+        <w:t xml:space="preserve">- </w:t>
+      </w:r>
+    </w:p>
+    <w:p>
+      <w:pPr>
+        <w:rPr>
+          <w:rFonts w:ascii="Times New Roman" w:hAnsi="Times New Roman" w:cs="Times New Roman"/>
+        </w:rPr>
+      </w:pPr>
+      <w:r>
+        <w:rPr>
+          <w:rFonts w:ascii="Times New Roman" w:hAnsi="Times New Roman" w:cs="Times New Roman"/>
+        </w:rPr>
+        <w:t>4. Deployed Website</w:t>
+      </w:r>
+    </w:p>
+    <w:p>
+      <w:pPr>
+        <w:rPr>
+          <w:rFonts w:ascii="Times New Roman" w:hAnsi="Times New Roman" w:cs="Times New Roman"/>
+        </w:rPr>
+      </w:pPr>
+      <w:r>
+        <w:rPr>
+          <w:rFonts w:ascii="Times New Roman" w:hAnsi="Times New Roman" w:cs="Times New Roman"/>
         </w:rPr>
         <w:lastRenderedPageBreak/>
-        <w:t>Project – Cool website</w:t>
-      </w:r>
-    </w:p>
-    <w:p>
-      <w:pPr>
-        <w:rPr>
-          <w:rFonts w:ascii="Times New Roman" w:hAnsi="Times New Roman" w:cs="Times New Roman"/>
-        </w:rPr>
-      </w:pPr>
-      <w:r>
-        <w:rPr>
-          <w:rFonts w:ascii="Times New Roman" w:hAnsi="Times New Roman" w:cs="Times New Roman"/>
-        </w:rPr>
-        <w:t>Explanation of the project and application explanations</w:t>
-      </w:r>
-    </w:p>
-    <w:p>
-      <w:pPr>
-        <w:rPr>
-          <w:rFonts w:ascii="Times New Roman" w:hAnsi="Times New Roman" w:cs="Times New Roman"/>
-        </w:rPr>
-      </w:pPr>
-      <w:r>
-        <w:rPr>
-          <w:rFonts w:ascii="Times New Roman" w:hAnsi="Times New Roman" w:cs="Times New Roman"/>
-        </w:rPr>
-        <w:t>1. Page with navigation</w:t>
-      </w:r>
-    </w:p>
-    <w:p>
-      <w:pPr>
-        <w:rPr>
-          <w:rFonts w:ascii="Times New Roman" w:hAnsi="Times New Roman" w:cs="Times New Roman"/>
-        </w:rPr>
-      </w:pPr>
-      <w:r>
-        <w:rPr>
-          <w:rFonts w:ascii="Times New Roman" w:hAnsi="Times New Roman" w:cs="Times New Roman"/>
-        </w:rPr>
-        <w:t>2. Responsive styles with CSS</w:t>
-      </w:r>
-    </w:p>
-    <w:p>
-      <w:pPr>
-        <w:rPr>
-          <w:rFonts w:ascii="Times New Roman" w:hAnsi="Times New Roman" w:cs="Times New Roman"/>
-        </w:rPr>
-      </w:pPr>
-      <w:r>
-        <w:rPr>
-          <w:rFonts w:ascii="Times New Roman" w:hAnsi="Times New Roman" w:cs="Times New Roman"/>
-        </w:rPr>
-        <w:t>3. Flexbox and CSS Grid</w:t>
-      </w:r>
-    </w:p>
-    <w:p>
-      <w:pPr>
-        <w:rPr>
-          <w:rFonts w:ascii="Times New Roman" w:hAnsi="Times New Roman" w:cs="Times New Roman"/>
-        </w:rPr>
-      </w:pPr>
-      <w:r>
-        <w:rPr>
-          <w:rFonts w:ascii="Times New Roman" w:hAnsi="Times New Roman" w:cs="Times New Roman"/>
-        </w:rPr>
-        <w:t>4. Deployed Website</w:t>
+        <w:tab/>
+        <w:t xml:space="preserve">- </w:t>
       </w:r>
     </w:p>
     <w:sectPr>
@@ -1497,7 +1724,7 @@
   <w:style w:type="paragraph" w:default="1" w:styleId="Normal">
     <w:name w:val="Normal"/>
     <w:qFormat/>
-    <w:rsid w:val="006A2670"/>
+    <w:rsid w:val="009D345A"/>
   </w:style>
   <w:style w:type="paragraph" w:styleId="Heading1">
     <w:name w:val="heading 1"/>

</xml_diff>

<commit_message>
Finalized lecture 4 work - mobile
</commit_message>
<xml_diff>
--- a/Learning_Diary.docx
+++ b/Learning_Diary.docx
@@ -166,17 +166,9 @@
           <w:szCs w:val="21"/>
           <w:shd w:val="clear" w:color="auto" w:fill="FFFFFF"/>
         </w:rPr>
-        <w:t>4. ReadME how to run your project</w:t>
-      </w:r>
-      <w:r>
-        <w:rPr>
-          <w:rFonts w:ascii="Verdana" w:hAnsi="Verdana"/>
-          <w:color w:val="000000"/>
-          <w:sz w:val="21"/>
-          <w:szCs w:val="21"/>
-        </w:rPr>
-        <w:br/>
-      </w:r>
+        <w:t xml:space="preserve">4. </w:t>
+      </w:r>
+      <w:proofErr w:type="spellStart"/>
       <w:r>
         <w:rPr>
           <w:rFonts w:ascii="Verdana" w:hAnsi="Verdana"/>
@@ -185,20 +177,9 @@
           <w:szCs w:val="21"/>
           <w:shd w:val="clear" w:color="auto" w:fill="FFFFFF"/>
         </w:rPr>
-        <w:t>5. File including a link to a </w:t>
-      </w:r>
-      <w:r>
-        <w:rPr>
-          <w:rFonts w:ascii="Verdana" w:hAnsi="Verdana"/>
-          <w:b/>
-          <w:bCs/>
-          <w:color w:val="000000"/>
-          <w:sz w:val="21"/>
-          <w:szCs w:val="21"/>
-          <w:shd w:val="clear" w:color="auto" w:fill="FFFFFF"/>
-        </w:rPr>
-        <w:t>video</w:t>
-      </w:r>
+        <w:t>ReadME</w:t>
+      </w:r>
+      <w:proofErr w:type="spellEnd"/>
       <w:r>
         <w:rPr>
           <w:rFonts w:ascii="Verdana" w:hAnsi="Verdana"/>
@@ -207,6 +188,47 @@
           <w:szCs w:val="21"/>
           <w:shd w:val="clear" w:color="auto" w:fill="FFFFFF"/>
         </w:rPr>
+        <w:t xml:space="preserve"> how to run your project</w:t>
+      </w:r>
+      <w:r>
+        <w:rPr>
+          <w:rFonts w:ascii="Verdana" w:hAnsi="Verdana"/>
+          <w:color w:val="000000"/>
+          <w:sz w:val="21"/>
+          <w:szCs w:val="21"/>
+        </w:rPr>
+        <w:br/>
+      </w:r>
+      <w:r>
+        <w:rPr>
+          <w:rFonts w:ascii="Verdana" w:hAnsi="Verdana"/>
+          <w:color w:val="000000"/>
+          <w:sz w:val="21"/>
+          <w:szCs w:val="21"/>
+          <w:shd w:val="clear" w:color="auto" w:fill="FFFFFF"/>
+        </w:rPr>
+        <w:t>5. File including a link to a </w:t>
+      </w:r>
+      <w:r>
+        <w:rPr>
+          <w:rFonts w:ascii="Verdana" w:hAnsi="Verdana"/>
+          <w:b/>
+          <w:bCs/>
+          <w:color w:val="000000"/>
+          <w:sz w:val="21"/>
+          <w:szCs w:val="21"/>
+          <w:shd w:val="clear" w:color="auto" w:fill="FFFFFF"/>
+        </w:rPr>
+        <w:t>video</w:t>
+      </w:r>
+      <w:r>
+        <w:rPr>
+          <w:rFonts w:ascii="Verdana" w:hAnsi="Verdana"/>
+          <w:color w:val="000000"/>
+          <w:sz w:val="21"/>
+          <w:szCs w:val="21"/>
+          <w:shd w:val="clear" w:color="auto" w:fill="FFFFFF"/>
+        </w:rPr>
         <w:t> of your project running</w:t>
       </w:r>
     </w:p>
@@ -819,8 +841,16 @@
         <w:rPr>
           <w:rFonts w:ascii="Times New Roman" w:hAnsi="Times New Roman" w:cs="Times New Roman"/>
         </w:rPr>
-        <w:t>2. You will also add media query Sass mixins</w:t>
-      </w:r>
+        <w:t xml:space="preserve">2. You will also add media query Sass </w:t>
+      </w:r>
+      <w:proofErr w:type="spellStart"/>
+      <w:r>
+        <w:rPr>
+          <w:rFonts w:ascii="Times New Roman" w:hAnsi="Times New Roman" w:cs="Times New Roman"/>
+        </w:rPr>
+        <w:t>mixins</w:t>
+      </w:r>
+      <w:proofErr w:type="spellEnd"/>
     </w:p>
     <w:p>
       <w:pPr>
@@ -835,11 +865,25 @@
         </w:rPr>
         <w:t xml:space="preserve">- </w:t>
       </w:r>
-      <w:r>
-        <w:rPr>
-          <w:rFonts w:ascii="Times New Roman" w:hAnsi="Times New Roman" w:cs="Times New Roman"/>
-        </w:rPr>
-        <w:t>Mixins function as kind of a “global” variables that can be accessed as functions/set values instead of the need to write the same code over and over again</w:t>
+      <w:proofErr w:type="spellStart"/>
+      <w:r>
+        <w:rPr>
+          <w:rFonts w:ascii="Times New Roman" w:hAnsi="Times New Roman" w:cs="Times New Roman"/>
+        </w:rPr>
+        <w:t>Mixins</w:t>
+      </w:r>
+      <w:proofErr w:type="spellEnd"/>
+      <w:r>
+        <w:rPr>
+          <w:rFonts w:ascii="Times New Roman" w:hAnsi="Times New Roman" w:cs="Times New Roman"/>
+        </w:rPr>
+        <w:t xml:space="preserve"> function as kind of a “global” variables that can be accessed as functions/set values instead of the need to write the same code over and over again</w:t>
+      </w:r>
+      <w:r>
+        <w:rPr>
+          <w:rFonts w:ascii="Times New Roman" w:hAnsi="Times New Roman" w:cs="Times New Roman"/>
+        </w:rPr>
+        <w:t>. In this case for the different screen size presets.</w:t>
       </w:r>
     </w:p>
     <w:p>
@@ -872,7 +916,19 @@
         <w:rPr>
           <w:rFonts w:ascii="Times New Roman" w:hAnsi="Times New Roman" w:cs="Times New Roman"/>
         </w:rPr>
-        <w:t>Branding has always fascinated me in the UI &amp; UX design, and I think this video gave great sneak peek into that</w:t>
+        <w:t xml:space="preserve">Branding has always fascinated me in the UI &amp; UX design, and I think this video gave </w:t>
+      </w:r>
+      <w:r>
+        <w:rPr>
+          <w:rFonts w:ascii="Times New Roman" w:hAnsi="Times New Roman" w:cs="Times New Roman"/>
+        </w:rPr>
+        <w:t>a great</w:t>
+      </w:r>
+      <w:r>
+        <w:rPr>
+          <w:rFonts w:ascii="Times New Roman" w:hAnsi="Times New Roman" w:cs="Times New Roman"/>
+        </w:rPr>
+        <w:t xml:space="preserve"> sneak peek into that</w:t>
       </w:r>
       <w:r>
         <w:rPr>
@@ -936,6 +992,7 @@
         <w:rPr>
           <w:rFonts w:ascii="Times New Roman" w:hAnsi="Times New Roman" w:cs="Times New Roman"/>
         </w:rPr>
+        <w:lastRenderedPageBreak/>
         <w:tab/>
         <w:t xml:space="preserve">- </w:t>
       </w:r>
@@ -950,7 +1007,6 @@
         <w:rPr>
           <w:rFonts w:ascii="Times New Roman" w:hAnsi="Times New Roman" w:cs="Times New Roman"/>
         </w:rPr>
-        <w:lastRenderedPageBreak/>
         <w:t>2. You will also add grid template areas to map out the layout.</w:t>
       </w:r>
     </w:p>
@@ -1308,6 +1364,7 @@
         <w:rPr>
           <w:rFonts w:ascii="Times New Roman" w:hAnsi="Times New Roman" w:cs="Times New Roman"/>
         </w:rPr>
+        <w:lastRenderedPageBreak/>
         <w:t>4. Deployed Website</w:t>
       </w:r>
     </w:p>
@@ -1321,7 +1378,6 @@
         <w:rPr>
           <w:rFonts w:ascii="Times New Roman" w:hAnsi="Times New Roman" w:cs="Times New Roman"/>
         </w:rPr>
-        <w:lastRenderedPageBreak/>
         <w:tab/>
         <w:t xml:space="preserve">- </w:t>
       </w:r>

</xml_diff>